<commit_message>
Cambios y retoques a 1cv
</commit_message>
<xml_diff>
--- a/P1/Apuntes(S0-S4).docx
+++ b/P1/Apuntes(S0-S4).docx
@@ -47,15 +47,7 @@
     </w:p>
     <w:p>
       <w:r>
-        <w:t xml:space="preserve">Id =  </w:t>
-      </w:r>
-      <w:proofErr w:type="gramStart"/>
-      <w:r>
-        <w:t xml:space="preserve">  ”</w:t>
-      </w:r>
-      <w:proofErr w:type="gramEnd"/>
-      <w:r>
-        <w:t xml:space="preserve"> a”   </w:t>
+        <w:t xml:space="preserve">Id =    ” a”   </w:t>
       </w:r>
       <w:r>
         <w:sym w:font="Wingdings" w:char="F0E0"/>
@@ -65,21 +57,8 @@
       </w:r>
     </w:p>
     <w:p>
-      <w:proofErr w:type="spellStart"/>
-      <w:r>
-        <w:t>Class</w:t>
-      </w:r>
-      <w:proofErr w:type="spellEnd"/>
-      <w:r>
-        <w:t xml:space="preserve">=  </w:t>
-      </w:r>
-      <w:proofErr w:type="gramStart"/>
-      <w:r>
-        <w:t xml:space="preserve">  ”a</w:t>
-      </w:r>
-      <w:proofErr w:type="gramEnd"/>
-      <w:r>
-        <w:t xml:space="preserve"> “ </w:t>
+      <w:r>
+        <w:t xml:space="preserve">Class=    ”a “ </w:t>
       </w:r>
       <w:r>
         <w:sym w:font="Wingdings" w:char="F0E0"/>
@@ -149,69 +128,7 @@
           <w:bCs/>
           <w:lang w:val="en-US" w:eastAsia="es-ES_tradnl"/>
         </w:rPr>
-        <w:t>&lt;p style="</w:t>
-      </w:r>
-      <w:proofErr w:type="spellStart"/>
-      <w:proofErr w:type="gramStart"/>
-      <w:r>
-        <w:rPr>
-          <w:rFonts w:ascii="Courier New" w:eastAsia="Times New Roman" w:hAnsi="Courier New" w:cs="Courier New"/>
-          <w:b/>
-          <w:bCs/>
-          <w:lang w:val="en-US" w:eastAsia="es-ES_tradnl"/>
-        </w:rPr>
-        <w:t>color:blue</w:t>
-      </w:r>
-      <w:proofErr w:type="spellEnd"/>
-      <w:proofErr w:type="gramEnd"/>
-      <w:r>
-        <w:rPr>
-          <w:rFonts w:ascii="Courier New" w:eastAsia="Times New Roman" w:hAnsi="Courier New" w:cs="Courier New"/>
-          <w:b/>
-          <w:bCs/>
-          <w:lang w:val="en-US" w:eastAsia="es-ES_tradnl"/>
-        </w:rPr>
-        <w:t xml:space="preserve">; </w:t>
-      </w:r>
-      <w:proofErr w:type="spellStart"/>
-      <w:r>
-        <w:rPr>
-          <w:rFonts w:ascii="Courier New" w:eastAsia="Times New Roman" w:hAnsi="Courier New" w:cs="Courier New"/>
-          <w:b/>
-          <w:bCs/>
-          <w:lang w:val="en-US" w:eastAsia="es-ES_tradnl"/>
-        </w:rPr>
-        <w:t>color:green</w:t>
-      </w:r>
-      <w:proofErr w:type="spellEnd"/>
-      <w:r>
-        <w:rPr>
-          <w:rFonts w:ascii="Courier New" w:eastAsia="Times New Roman" w:hAnsi="Courier New" w:cs="Courier New"/>
-          <w:b/>
-          <w:bCs/>
-          <w:lang w:val="en-US" w:eastAsia="es-ES_tradnl"/>
-        </w:rPr>
-        <w:t>"&gt;</w:t>
-      </w:r>
-      <w:proofErr w:type="spellStart"/>
-      <w:r>
-        <w:rPr>
-          <w:rFonts w:ascii="Courier New" w:eastAsia="Times New Roman" w:hAnsi="Courier New" w:cs="Courier New"/>
-          <w:b/>
-          <w:bCs/>
-          <w:lang w:val="en-US" w:eastAsia="es-ES_tradnl"/>
-        </w:rPr>
-        <w:t>Párrafo</w:t>
-      </w:r>
-      <w:proofErr w:type="spellEnd"/>
-      <w:r>
-        <w:rPr>
-          <w:rFonts w:ascii="Courier New" w:eastAsia="Times New Roman" w:hAnsi="Courier New" w:cs="Courier New"/>
-          <w:b/>
-          <w:bCs/>
-          <w:lang w:val="en-US" w:eastAsia="es-ES_tradnl"/>
-        </w:rPr>
-        <w:t>&lt;/p&gt;</w:t>
+        <w:t>&lt;p style="color:blue; color:green"&gt;Párrafo&lt;/p&gt;</w:t>
       </w:r>
     </w:p>
     <w:p>
@@ -446,7 +363,6 @@
         </w:rPr>
         <w:t>="</w:t>
       </w:r>
-      <w:proofErr w:type="spellStart"/>
       <w:r>
         <w:rPr>
           <w:rStyle w:val="pl-s"/>
@@ -454,7 +370,6 @@
         </w:rPr>
         <w:t>miclase</w:t>
       </w:r>
-      <w:proofErr w:type="spellEnd"/>
       <w:r>
         <w:rPr>
           <w:lang w:val="en-US"/>
@@ -474,7 +389,6 @@
         </w:rPr>
         <w:t>="</w:t>
       </w:r>
-      <w:proofErr w:type="spellStart"/>
       <w:r>
         <w:rPr>
           <w:rStyle w:val="pl-s"/>
@@ -482,7 +396,6 @@
         </w:rPr>
         <w:t>yo</w:t>
       </w:r>
-      <w:proofErr w:type="spellEnd"/>
       <w:r>
         <w:rPr>
           <w:lang w:val="en-US"/>
@@ -496,19 +409,11 @@
         </w:rPr>
         <w:t>&gt;</w:t>
       </w:r>
-      <w:proofErr w:type="spellStart"/>
       <w:r>
         <w:rPr>
           <w:lang w:val="en-US"/>
         </w:rPr>
-        <w:t>Párrafo</w:t>
-      </w:r>
-      <w:proofErr w:type="spellEnd"/>
-      <w:r>
-        <w:rPr>
-          <w:lang w:val="en-US"/>
-        </w:rPr>
-        <w:t xml:space="preserve">. </w:t>
+        <w:t xml:space="preserve">Párrafo. </w:t>
       </w:r>
       <w:r>
         <w:t xml:space="preserve">¿De qué color </w:t>
@@ -554,14 +459,12 @@
         </w:rPr>
         <w:t>/</w:t>
       </w:r>
-      <w:proofErr w:type="spellStart"/>
       <w:r>
         <w:rPr>
           <w:rStyle w:val="pl-ent"/>
         </w:rPr>
         <w:t>body</w:t>
       </w:r>
-      <w:proofErr w:type="spellEnd"/>
       <w:r>
         <w:rPr>
           <w:rStyle w:val="pl-kos"/>
@@ -575,9 +478,9 @@
           <w:noProof/>
         </w:rPr>
         <w:drawing>
-          <wp:inline distT="0" distB="0" distL="0" distR="0" wp14:anchorId="39726D83" wp14:editId="4932CD89">
-            <wp:extent cx="3693543" cy="1329343"/>
-            <wp:effectExtent l="76200" t="76200" r="135890" b="137795"/>
+          <wp:inline distT="0" distB="0" distL="0" distR="0" wp14:anchorId="39726D83" wp14:editId="6A091C38">
+            <wp:extent cx="4893520" cy="1761226"/>
+            <wp:effectExtent l="76200" t="76200" r="135890" b="125095"/>
             <wp:docPr id="1" name="Imagen 1"/>
             <wp:cNvGraphicFramePr>
               <a:graphicFrameLocks xmlns:a="http://schemas.openxmlformats.org/drawingml/2006/main" noChangeAspect="1"/>
@@ -598,7 +501,7 @@
                   <pic:spPr>
                     <a:xfrm>
                       <a:off x="0" y="0"/>
-                      <a:ext cx="3747977" cy="1348934"/>
+                      <a:ext cx="4987863" cy="1795181"/>
                     </a:xfrm>
                     <a:prstGeom prst="rect">
                       <a:avLst/>
@@ -641,8 +544,6 @@
         <w:t>hay que tener en cuenta que html tiene prioridad sobre css.</w:t>
       </w:r>
     </w:p>
-    <w:p/>
-    <w:p/>
     <w:p/>
     <w:p/>
     <w:p/>
@@ -902,15 +803,7 @@
         <w:t>-</w:t>
       </w:r>
       <w:r>
-        <w:t xml:space="preserve">Para garantizar que nuestro código </w:t>
-      </w:r>
-      <w:proofErr w:type="spellStart"/>
-      <w:r>
-        <w:t>js</w:t>
-      </w:r>
-      <w:proofErr w:type="spellEnd"/>
-      <w:r>
-        <w:t xml:space="preserve"> se empiece a ejecutar una vez que el fichero html ha sido procesado completamente, y que por tanto tenemos acceso a él, utilizaremos el atributo</w:t>
+        <w:t>Para garantizar que nuestro código js se empiece a ejecutar una vez que el fichero html ha sido procesado completamente, y que por tanto tenemos acceso a él, utilizaremos el atributo</w:t>
       </w:r>
       <w:r>
         <w:rPr>
@@ -940,19 +833,11 @@
       <w:r>
         <w:t xml:space="preserve"> usamos el método </w:t>
       </w:r>
-      <w:proofErr w:type="spellStart"/>
       <w:r>
         <w:rPr>
           <w:rStyle w:val="Textoennegrita"/>
         </w:rPr>
-        <w:t>getElementById</w:t>
-      </w:r>
-      <w:proofErr w:type="spellEnd"/>
-      <w:r>
-        <w:rPr>
-          <w:rStyle w:val="Textoennegrita"/>
-        </w:rPr>
-        <w:t>('test')</w:t>
+        <w:t>getElementById('test')</w:t>
       </w:r>
       <w:r>
         <w:t>:</w:t>
@@ -1045,25 +930,12 @@
         </w:drawing>
       </w:r>
       <w:r>
-        <w:t>.</w:t>
-      </w:r>
-      <w:proofErr w:type="spellStart"/>
-      <w:r>
-        <w:t>js</w:t>
-      </w:r>
-      <w:proofErr w:type="spellEnd"/>
-    </w:p>
-    <w:p>
-      <w:r>
-        <w:t xml:space="preserve">Efectivamente, al ejecutarse el código </w:t>
-      </w:r>
-      <w:proofErr w:type="spellStart"/>
-      <w:r>
-        <w:t>javascript</w:t>
-      </w:r>
-      <w:proofErr w:type="spellEnd"/>
-      <w:r>
-        <w:t>, ha impreso en la consola lo mismo que había en el párrafo en el HTML</w:t>
+        <w:t>.js</w:t>
+      </w:r>
+    </w:p>
+    <w:p>
+      <w:r>
+        <w:t>Efectivamente, al ejecutarse el código javascript, ha impreso en la consola lo mismo que había en el párrafo en el HTML</w:t>
       </w:r>
       <w:r>
         <w:t>.</w:t>
@@ -1130,27 +1002,29 @@
           <w:sz w:val="22"/>
           <w:szCs w:val="22"/>
         </w:rPr>
-        <w:t xml:space="preserve"> usamos manejador_</w:t>
-      </w:r>
-      <w:proofErr w:type="gramStart"/>
+        <w:t xml:space="preserve"> usamos manejador_parrafo() con los paréntesis al final. Si se ponen los paréntesis lo que se hace es llamar a la función primero y asignar a onclick el valor devuelto por ella. Es un </w:t>
+      </w:r>
       <w:r>
         <w:rPr>
           <w:rStyle w:val="pl-s1"/>
           <w:rFonts w:asciiTheme="minorHAnsi" w:hAnsiTheme="minorHAnsi" w:cstheme="minorHAnsi"/>
+          <w:b/>
+          <w:bCs/>
           <w:sz w:val="22"/>
           <w:szCs w:val="22"/>
         </w:rPr>
-        <w:t>parrafo(</w:t>
-      </w:r>
-      <w:proofErr w:type="gramEnd"/>
+        <w:t>ERROR MUY COMUN</w:t>
+      </w:r>
       <w:r>
         <w:rPr>
           <w:rStyle w:val="pl-s1"/>
           <w:rFonts w:asciiTheme="minorHAnsi" w:hAnsiTheme="minorHAnsi" w:cstheme="minorHAnsi"/>
+          <w:b/>
+          <w:bCs/>
           <w:sz w:val="22"/>
           <w:szCs w:val="22"/>
         </w:rPr>
-        <w:t xml:space="preserve">) con los paréntesis al final. Si se ponen los paréntesis lo que se hace es llamar a la función primero y asignar a onclick el valor devuelto por ella. Es un </w:t>
+        <w:t>, habría que hacer lo siguien</w:t>
       </w:r>
       <w:r>
         <w:rPr>
@@ -1161,9 +1035,12 @@
           <w:sz w:val="22"/>
           <w:szCs w:val="22"/>
         </w:rPr>
-        <w:t>ERROR MUY COMUN</w:t>
-      </w:r>
-      <w:r>
+        <w:t>te:</w:t>
+      </w:r>
+    </w:p>
+    <w:p>
+      <w:pPr>
+        <w:pStyle w:val="HTMLconformatoprevio"/>
         <w:rPr>
           <w:rStyle w:val="pl-s1"/>
           <w:rFonts w:asciiTheme="minorHAnsi" w:hAnsiTheme="minorHAnsi" w:cstheme="minorHAnsi"/>
@@ -1172,92 +1049,60 @@
           <w:sz w:val="22"/>
           <w:szCs w:val="22"/>
         </w:rPr>
-        <w:t>, habría que hacer lo siguien</w:t>
-      </w:r>
+      </w:pPr>
+    </w:p>
+    <w:p>
+      <w:pPr>
+        <w:pStyle w:val="HTMLconformatoprevio"/>
+      </w:pPr>
       <w:r>
         <w:rPr>
           <w:rStyle w:val="pl-s1"/>
-          <w:rFonts w:asciiTheme="minorHAnsi" w:hAnsiTheme="minorHAnsi" w:cstheme="minorHAnsi"/>
-          <w:b/>
-          <w:bCs/>
-          <w:sz w:val="22"/>
-          <w:szCs w:val="22"/>
-        </w:rPr>
-        <w:t>te:</w:t>
-      </w:r>
-    </w:p>
-    <w:p>
-      <w:pPr>
-        <w:pStyle w:val="HTMLconformatoprevio"/>
+        </w:rPr>
+        <w:t>test</w:t>
+      </w:r>
+      <w:r>
+        <w:rPr>
+          <w:rStyle w:val="pl-kos"/>
+        </w:rPr>
+        <w:t>.</w:t>
+      </w:r>
+      <w:r>
+        <w:rPr>
+          <w:rStyle w:val="pl-c1"/>
+        </w:rPr>
+        <w:t>onclick</w:t>
+      </w:r>
+      <w:r>
+        <w:t xml:space="preserve"> </w:t>
+      </w:r>
+      <w:r>
+        <w:rPr>
+          <w:rStyle w:val="pl-c1"/>
+        </w:rPr>
+        <w:t>=</w:t>
+      </w:r>
+      <w:r>
+        <w:t xml:space="preserve"> </w:t>
+      </w:r>
+      <w:r>
         <w:rPr>
           <w:rStyle w:val="pl-s1"/>
-          <w:rFonts w:asciiTheme="minorHAnsi" w:hAnsiTheme="minorHAnsi" w:cstheme="minorHAnsi"/>
-          <w:b/>
-          <w:bCs/>
-          <w:sz w:val="22"/>
-          <w:szCs w:val="22"/>
-        </w:rPr>
-      </w:pPr>
-    </w:p>
-    <w:p>
-      <w:pPr>
-        <w:pStyle w:val="HTMLconformatoprevio"/>
-      </w:pPr>
-      <w:proofErr w:type="gramStart"/>
-      <w:r>
-        <w:rPr>
-          <w:rStyle w:val="pl-s1"/>
-        </w:rPr>
-        <w:t>test</w:t>
+        </w:rPr>
+        <w:t>manejador_parrafo</w:t>
       </w:r>
       <w:r>
         <w:rPr>
           <w:rStyle w:val="pl-kos"/>
         </w:rPr>
-        <w:t>.</w:t>
-      </w:r>
-      <w:r>
-        <w:rPr>
-          <w:rStyle w:val="pl-c1"/>
-        </w:rPr>
-        <w:t>onclick</w:t>
-      </w:r>
-      <w:proofErr w:type="gramEnd"/>
-      <w:r>
-        <w:t xml:space="preserve"> </w:t>
-      </w:r>
-      <w:r>
-        <w:rPr>
-          <w:rStyle w:val="pl-c1"/>
-        </w:rPr>
-        <w:t>=</w:t>
-      </w:r>
-      <w:r>
-        <w:t xml:space="preserve"> </w:t>
-      </w:r>
-      <w:r>
-        <w:rPr>
-          <w:rStyle w:val="pl-s1"/>
-        </w:rPr>
-        <w:t>manejador_parrafo</w:t>
-      </w:r>
-      <w:r>
-        <w:rPr>
-          <w:rStyle w:val="pl-kos"/>
-        </w:rPr>
         <w:t>;</w:t>
       </w:r>
     </w:p>
     <w:p/>
     <w:p>
       <w:r>
-        <w:t xml:space="preserve">Pasamos </w:t>
-      </w:r>
-      <w:proofErr w:type="gramStart"/>
-      <w:r>
-        <w:t>de :</w:t>
-      </w:r>
-      <w:proofErr w:type="gramEnd"/>
+        <w:t>Pasamos de :</w:t>
+      </w:r>
     </w:p>
     <w:p>
       <w:r>
@@ -1382,93 +1227,600 @@
       </w:r>
     </w:p>
     <w:p>
-      <w:pPr>
+      <w:r>
+        <w:t xml:space="preserve">El </w:t>
+      </w:r>
+      <w:r>
+        <w:rPr>
+          <w:rStyle w:val="Textoennegrita"/>
+        </w:rPr>
+        <w:t>comportamiento</w:t>
+      </w:r>
+      <w:r>
+        <w:t xml:space="preserve"> es </w:t>
+      </w:r>
+      <w:r>
+        <w:rPr>
+          <w:rStyle w:val="Textoennegrita"/>
+        </w:rPr>
+        <w:t>exactamente el mismo</w:t>
+      </w:r>
+      <w:r>
+        <w:t xml:space="preserve"> que antes: cada vez que se hace click sobre el párrafo, se ejecuta el código console.log("Click sobre el párrafo..."). La diferencia es que esta </w:t>
+      </w:r>
+      <w:r>
+        <w:rPr>
+          <w:rStyle w:val="Textoennegrita"/>
+        </w:rPr>
+        <w:t>notación</w:t>
+      </w:r>
+      <w:r>
+        <w:t xml:space="preserve"> es </w:t>
+      </w:r>
+      <w:r>
+        <w:rPr>
+          <w:rStyle w:val="Textoennegrita"/>
+        </w:rPr>
+        <w:t>más compacta</w:t>
+      </w:r>
+      <w:r>
+        <w:t xml:space="preserve">, y nos </w:t>
+      </w:r>
+      <w:r>
+        <w:rPr>
+          <w:rStyle w:val="Textoennegrita"/>
+        </w:rPr>
+        <w:t>ahorramos</w:t>
+      </w:r>
+      <w:r>
+        <w:t xml:space="preserve"> el tener que definir el nombre de una función. Lo cual tiene mucho sentido, porque esta función nunca será llamada desde otro lugar, sino que sólo se ejecuta al hacer click en el </w:t>
+      </w:r>
+      <w:r>
         <w:rPr>
           <w:u w:val="single"/>
         </w:rPr>
-      </w:pPr>
-      <w:r>
-        <w:t xml:space="preserve">El </w:t>
-      </w:r>
-      <w:r>
-        <w:rPr>
-          <w:rStyle w:val="Textoennegrita"/>
-        </w:rPr>
-        <w:t>comportamiento</w:t>
-      </w:r>
-      <w:r>
-        <w:t xml:space="preserve"> es </w:t>
-      </w:r>
-      <w:r>
-        <w:rPr>
-          <w:rStyle w:val="Textoennegrita"/>
-        </w:rPr>
-        <w:t>exactamente el mismo</w:t>
-      </w:r>
-      <w:r>
-        <w:t xml:space="preserve"> que antes: cada vez que se hace </w:t>
-      </w:r>
-      <w:proofErr w:type="spellStart"/>
-      <w:r>
-        <w:t>click</w:t>
-      </w:r>
-      <w:proofErr w:type="spellEnd"/>
-      <w:r>
-        <w:t xml:space="preserve"> sobre el párrafo, se ejecuta el código </w:t>
-      </w:r>
-      <w:proofErr w:type="gramStart"/>
-      <w:r>
-        <w:t>console.log(</w:t>
-      </w:r>
-      <w:proofErr w:type="gramEnd"/>
-      <w:r>
-        <w:t>"</w:t>
-      </w:r>
-      <w:proofErr w:type="spellStart"/>
-      <w:r>
-        <w:t>Click</w:t>
-      </w:r>
-      <w:proofErr w:type="spellEnd"/>
-      <w:r>
-        <w:t xml:space="preserve"> sobre el párrafo..."). La diferencia es que esta </w:t>
-      </w:r>
-      <w:r>
-        <w:rPr>
-          <w:rStyle w:val="Textoennegrita"/>
-        </w:rPr>
-        <w:t>notación</w:t>
-      </w:r>
-      <w:r>
-        <w:t xml:space="preserve"> es </w:t>
-      </w:r>
-      <w:r>
-        <w:rPr>
-          <w:rStyle w:val="Textoennegrita"/>
-        </w:rPr>
-        <w:t>más compacta</w:t>
-      </w:r>
-      <w:r>
-        <w:t xml:space="preserve">, y nos </w:t>
-      </w:r>
-      <w:r>
-        <w:rPr>
-          <w:rStyle w:val="Textoennegrita"/>
-        </w:rPr>
-        <w:t>ahorramos</w:t>
-      </w:r>
-      <w:r>
-        <w:t xml:space="preserve"> el tener que definir el nombre de una función. Lo cual tiene mucho sentido, porque esta función nunca será llamada desde otro lugar, sino que sólo se ejecuta al hacer </w:t>
-      </w:r>
-      <w:proofErr w:type="spellStart"/>
-      <w:r>
-        <w:t>click</w:t>
-      </w:r>
-      <w:proofErr w:type="spellEnd"/>
-      <w:r>
-        <w:t xml:space="preserve"> en el párrafo</w:t>
+        <w:t>párrafo</w:t>
       </w:r>
       <w:r>
         <w:t>.</w:t>
+      </w:r>
+    </w:p>
+    <w:p>
+      <w:r>
+        <w:t>Realizamos el ejercicio 9…</w:t>
+      </w:r>
+    </w:p>
+    <w:p/>
+    <w:p/>
+    <w:p/>
+    <w:p/>
+    <w:p/>
+    <w:p/>
+    <w:p>
+      <w:r>
+        <w:lastRenderedPageBreak/>
+        <w:t>Operadores:</w:t>
+      </w:r>
+    </w:p>
+    <w:p>
+      <w:pPr>
+        <w:rPr>
+          <w:u w:val="single"/>
+        </w:rPr>
+      </w:pPr>
+      <w:r>
+        <w:rPr>
+          <w:noProof/>
+        </w:rPr>
+        <w:drawing>
+          <wp:inline distT="0" distB="0" distL="0" distR="0" wp14:anchorId="0CDBF055" wp14:editId="4AAFDA6A">
+            <wp:extent cx="4037162" cy="4384445"/>
+            <wp:effectExtent l="76200" t="76200" r="135255" b="130810"/>
+            <wp:docPr id="7" name="Imagen 7"/>
+            <wp:cNvGraphicFramePr>
+              <a:graphicFrameLocks xmlns:a="http://schemas.openxmlformats.org/drawingml/2006/main" noChangeAspect="1"/>
+            </wp:cNvGraphicFramePr>
+            <a:graphic xmlns:a="http://schemas.openxmlformats.org/drawingml/2006/main">
+              <a:graphicData uri="http://schemas.openxmlformats.org/drawingml/2006/picture">
+                <pic:pic xmlns:pic="http://schemas.openxmlformats.org/drawingml/2006/picture">
+                  <pic:nvPicPr>
+                    <pic:cNvPr id="1" name=""/>
+                    <pic:cNvPicPr/>
+                  </pic:nvPicPr>
+                  <pic:blipFill>
+                    <a:blip r:embed="rId12"/>
+                    <a:stretch>
+                      <a:fillRect/>
+                    </a:stretch>
+                  </pic:blipFill>
+                  <pic:spPr>
+                    <a:xfrm>
+                      <a:off x="0" y="0"/>
+                      <a:ext cx="4069267" cy="4419311"/>
+                    </a:xfrm>
+                    <a:prstGeom prst="rect">
+                      <a:avLst/>
+                    </a:prstGeom>
+                    <a:ln w="38100" cap="sq">
+                      <a:solidFill>
+                        <a:srgbClr val="000000"/>
+                      </a:solidFill>
+                      <a:prstDash val="solid"/>
+                      <a:miter lim="800000"/>
+                    </a:ln>
+                    <a:effectLst>
+                      <a:outerShdw blurRad="50800" dist="38100" dir="2700000" algn="tl" rotWithShape="0">
+                        <a:srgbClr val="000000">
+                          <a:alpha val="43000"/>
+                        </a:srgbClr>
+                      </a:outerShdw>
+                    </a:effectLst>
+                  </pic:spPr>
+                </pic:pic>
+              </a:graphicData>
+            </a:graphic>
+          </wp:inline>
+        </w:drawing>
+      </w:r>
+    </w:p>
+    <w:p>
+      <w:r>
+        <w:rPr>
+          <w:b/>
+          <w:bCs/>
+        </w:rPr>
+        <w:t>Dom</w:t>
+      </w:r>
+      <w:r>
+        <w:t>=</w:t>
+      </w:r>
+    </w:p>
+    <w:p>
+      <w:r>
+        <w:rPr>
+          <w:b/>
+          <w:bCs/>
+        </w:rPr>
+        <w:t xml:space="preserve">Hay tres </w:t>
+      </w:r>
+      <w:r>
+        <w:rPr>
+          <w:b/>
+          <w:bCs/>
+          <w:u w:val="single"/>
+        </w:rPr>
+        <w:t>tipos</w:t>
+      </w:r>
+      <w:r>
+        <w:rPr>
+          <w:b/>
+          <w:bCs/>
+        </w:rPr>
+        <w:t xml:space="preserve"> de </w:t>
+      </w:r>
+      <w:r>
+        <w:rPr>
+          <w:b/>
+          <w:bCs/>
+        </w:rPr>
+        <w:t>conexiones en las que HTTP puede funcionar y son</w:t>
+      </w:r>
+      <w:r>
+        <w:t>: Conexión no persistente, conexión persistente sin pipelining y</w:t>
+      </w:r>
+      <w:r>
+        <w:t xml:space="preserve"> </w:t>
+      </w:r>
+      <w:r>
+        <w:t>conexión persistente con pipelining. La conexión no persistente es la menos eficiente y la conexión no</w:t>
+      </w:r>
+      <w:r>
+        <w:t xml:space="preserve"> </w:t>
+      </w:r>
+      <w:r>
+        <w:t>persistente con pipelining la mayor</w:t>
+      </w:r>
+      <w:r>
+        <w:t>.</w:t>
+      </w:r>
+    </w:p>
+    <w:p>
+      <w:r>
+        <w:t>Al pinchar en el botón test ejecutas la función, y en la consola te sale hola, cada 3sh(3000ms):</w:t>
+      </w:r>
+    </w:p>
+    <w:p>
+      <w:r>
+        <w:rPr>
+          <w:noProof/>
+        </w:rPr>
+        <w:drawing>
+          <wp:inline distT="0" distB="0" distL="0" distR="0" wp14:anchorId="491D7898" wp14:editId="05813241">
+            <wp:extent cx="5391150" cy="2124075"/>
+            <wp:effectExtent l="76200" t="76200" r="133350" b="142875"/>
+            <wp:docPr id="8" name="Imagen 8"/>
+            <wp:cNvGraphicFramePr>
+              <a:graphicFrameLocks xmlns:a="http://schemas.openxmlformats.org/drawingml/2006/main" noChangeAspect="1"/>
+            </wp:cNvGraphicFramePr>
+            <a:graphic xmlns:a="http://schemas.openxmlformats.org/drawingml/2006/main">
+              <a:graphicData uri="http://schemas.openxmlformats.org/drawingml/2006/picture">
+                <pic:pic xmlns:pic="http://schemas.openxmlformats.org/drawingml/2006/picture">
+                  <pic:nvPicPr>
+                    <pic:cNvPr id="1" name=""/>
+                    <pic:cNvPicPr/>
+                  </pic:nvPicPr>
+                  <pic:blipFill>
+                    <a:blip r:embed="rId13"/>
+                    <a:stretch>
+                      <a:fillRect/>
+                    </a:stretch>
+                  </pic:blipFill>
+                  <pic:spPr>
+                    <a:xfrm>
+                      <a:off x="0" y="0"/>
+                      <a:ext cx="5391150" cy="2124075"/>
+                    </a:xfrm>
+                    <a:prstGeom prst="rect">
+                      <a:avLst/>
+                    </a:prstGeom>
+                    <a:ln w="38100" cap="sq">
+                      <a:solidFill>
+                        <a:srgbClr val="000000"/>
+                      </a:solidFill>
+                      <a:prstDash val="solid"/>
+                      <a:miter lim="800000"/>
+                    </a:ln>
+                    <a:effectLst>
+                      <a:outerShdw blurRad="50800" dist="38100" dir="2700000" algn="tl" rotWithShape="0">
+                        <a:srgbClr val="000000">
+                          <a:alpha val="43000"/>
+                        </a:srgbClr>
+                      </a:outerShdw>
+                    </a:effectLst>
+                  </pic:spPr>
+                </pic:pic>
+              </a:graphicData>
+            </a:graphic>
+          </wp:inline>
+        </w:drawing>
+      </w:r>
+    </w:p>
+    <w:p>
+      <w:pPr>
+        <w:autoSpaceDE w:val="0"/>
+        <w:autoSpaceDN w:val="0"/>
+        <w:adjustRightInd w:val="0"/>
+        <w:spacing w:after="0" w:line="240" w:lineRule="auto"/>
+        <w:rPr>
+          <w:u w:val="single"/>
+        </w:rPr>
+      </w:pPr>
+      <w:r>
+        <w:rPr>
+          <w:b/>
+          <w:bCs/>
+        </w:rPr>
+        <w:lastRenderedPageBreak/>
+        <w:t>Playout</w:t>
+      </w:r>
+      <w:r>
+        <w:t>=</w:t>
+      </w:r>
+      <w:r>
+        <w:rPr>
+          <w:rFonts w:ascii="LiberationSerif" w:hAnsi="LiberationSerif" w:cs="LiberationSerif"/>
+          <w:color w:val="3333FF"/>
+          <w:sz w:val="24"/>
+          <w:szCs w:val="24"/>
+        </w:rPr>
+        <w:t xml:space="preserve"> </w:t>
+      </w:r>
+      <w:r>
+        <w:t>Es el tiempo transcurrido desde que se envía un paquete en el emisor y se empieza a reproducir en el</w:t>
+      </w:r>
+      <w:r>
+        <w:t xml:space="preserve"> </w:t>
+      </w:r>
+      <w:r>
+        <w:t>receptor</w:t>
+      </w:r>
+      <w:r>
+        <w:t>.</w:t>
+      </w:r>
+    </w:p>
+    <w:p>
+      <w:r>
+        <w:rPr>
+          <w:b/>
+          <w:bCs/>
+        </w:rPr>
+        <w:t>DOM</w:t>
+      </w:r>
+      <w:r>
+        <w:t>=</w:t>
+      </w:r>
+      <w:r>
+        <w:t xml:space="preserve"> </w:t>
+      </w:r>
+      <w:r>
+        <w:t>Es el modelo de objetos del documento. Es una interfaz estándar para acceder a todos los</w:t>
+      </w:r>
+      <w:r>
+        <w:t xml:space="preserve"> </w:t>
+      </w:r>
+      <w:r>
+        <w:t>objetos que constituyen la página web, y poder manipularlos</w:t>
+      </w:r>
+      <w:r>
+        <w:t>.</w:t>
+      </w:r>
+    </w:p>
+    <w:p>
+      <w:r>
+        <w:t>A los objetos del DOM se les asigna una identificación dando un valor al campo id en las</w:t>
+      </w:r>
+      <w:r>
+        <w:t xml:space="preserve"> </w:t>
+      </w:r>
+      <w:r>
+        <w:t>etiquetas HTML. Ejemplo: &lt;section id=”darth_vader”&gt; Se crea una sección nueva cuya identificación</w:t>
+      </w:r>
+      <w:r>
+        <w:t xml:space="preserve"> </w:t>
+      </w:r>
+      <w:r>
+        <w:t>es la cadena darth_vader</w:t>
+      </w:r>
+      <w:r>
+        <w:t>.</w:t>
+      </w:r>
+    </w:p>
+    <w:p>
+      <w:pPr>
+        <w:rPr>
+          <w:b/>
+          <w:bCs/>
+          <w:u w:val="single"/>
+        </w:rPr>
+      </w:pPr>
+      <w:r>
+        <w:rPr>
+          <w:b/>
+          <w:bCs/>
+        </w:rPr>
+        <w:t xml:space="preserve">P FUNCION QUE </w:t>
+      </w:r>
+      <w:r>
+        <w:rPr>
+          <w:b/>
+          <w:bCs/>
+        </w:rPr>
+        <w:t>L</w:t>
+      </w:r>
+      <w:r>
+        <w:rPr>
+          <w:b/>
+          <w:bCs/>
+        </w:rPr>
+        <w:t>E P</w:t>
+      </w:r>
+      <w:r>
+        <w:rPr>
+          <w:b/>
+          <w:bCs/>
+        </w:rPr>
+        <w:t>A</w:t>
+      </w:r>
+      <w:r>
+        <w:rPr>
+          <w:b/>
+          <w:bCs/>
+        </w:rPr>
+        <w:t>SAS COMO PAR</w:t>
+      </w:r>
+      <w:r>
+        <w:rPr>
+          <w:b/>
+          <w:bCs/>
+        </w:rPr>
+        <w:t>Á</w:t>
+      </w:r>
+      <w:r>
+        <w:rPr>
+          <w:b/>
+          <w:bCs/>
+        </w:rPr>
+        <w:t>METRO:</w:t>
+      </w:r>
+    </w:p>
+    <w:p>
+      <w:pPr>
+        <w:rPr>
+          <w:u w:val="single"/>
+        </w:rPr>
+      </w:pPr>
+      <w:r>
+        <w:rPr>
+          <w:noProof/>
+        </w:rPr>
+        <w:drawing>
+          <wp:inline distT="0" distB="0" distL="0" distR="0" wp14:anchorId="786294CC" wp14:editId="5D5EBCF7">
+            <wp:extent cx="4248150" cy="1514475"/>
+            <wp:effectExtent l="76200" t="76200" r="133350" b="142875"/>
+            <wp:docPr id="9" name="Imagen 9"/>
+            <wp:cNvGraphicFramePr>
+              <a:graphicFrameLocks xmlns:a="http://schemas.openxmlformats.org/drawingml/2006/main" noChangeAspect="1"/>
+            </wp:cNvGraphicFramePr>
+            <a:graphic xmlns:a="http://schemas.openxmlformats.org/drawingml/2006/main">
+              <a:graphicData uri="http://schemas.openxmlformats.org/drawingml/2006/picture">
+                <pic:pic xmlns:pic="http://schemas.openxmlformats.org/drawingml/2006/picture">
+                  <pic:nvPicPr>
+                    <pic:cNvPr id="1" name=""/>
+                    <pic:cNvPicPr/>
+                  </pic:nvPicPr>
+                  <pic:blipFill>
+                    <a:blip r:embed="rId14"/>
+                    <a:stretch>
+                      <a:fillRect/>
+                    </a:stretch>
+                  </pic:blipFill>
+                  <pic:spPr>
+                    <a:xfrm>
+                      <a:off x="0" y="0"/>
+                      <a:ext cx="4248150" cy="1514475"/>
+                    </a:xfrm>
+                    <a:prstGeom prst="rect">
+                      <a:avLst/>
+                    </a:prstGeom>
+                    <a:ln w="38100" cap="sq">
+                      <a:solidFill>
+                        <a:srgbClr val="000000"/>
+                      </a:solidFill>
+                      <a:prstDash val="solid"/>
+                      <a:miter lim="800000"/>
+                    </a:ln>
+                    <a:effectLst>
+                      <a:outerShdw blurRad="50800" dist="38100" dir="2700000" algn="tl" rotWithShape="0">
+                        <a:srgbClr val="000000">
+                          <a:alpha val="43000"/>
+                        </a:srgbClr>
+                      </a:outerShdw>
+                    </a:effectLst>
+                  </pic:spPr>
+                </pic:pic>
+              </a:graphicData>
+            </a:graphic>
+          </wp:inline>
+        </w:drawing>
+      </w:r>
+    </w:p>
+    <w:p>
+      <w:pPr>
+        <w:rPr>
+          <w:u w:val="single"/>
+        </w:rPr>
+      </w:pPr>
+    </w:p>
+    <w:p>
+      <w:pPr>
+        <w:rPr>
+          <w:u w:val="single"/>
+        </w:rPr>
+      </w:pPr>
+      <w:r>
+        <w:rPr>
+          <w:noProof/>
+        </w:rPr>
+        <w:drawing>
+          <wp:inline distT="0" distB="0" distL="0" distR="0" wp14:anchorId="4B1E1FE9" wp14:editId="01985264">
+            <wp:extent cx="4009408" cy="4618976"/>
+            <wp:effectExtent l="76200" t="76200" r="124460" b="125095"/>
+            <wp:docPr id="10" name="Imagen 10"/>
+            <wp:cNvGraphicFramePr>
+              <a:graphicFrameLocks xmlns:a="http://schemas.openxmlformats.org/drawingml/2006/main" noChangeAspect="1"/>
+            </wp:cNvGraphicFramePr>
+            <a:graphic xmlns:a="http://schemas.openxmlformats.org/drawingml/2006/main">
+              <a:graphicData uri="http://schemas.openxmlformats.org/drawingml/2006/picture">
+                <pic:pic xmlns:pic="http://schemas.openxmlformats.org/drawingml/2006/picture">
+                  <pic:nvPicPr>
+                    <pic:cNvPr id="1" name=""/>
+                    <pic:cNvPicPr/>
+                  </pic:nvPicPr>
+                  <pic:blipFill>
+                    <a:blip r:embed="rId15"/>
+                    <a:stretch>
+                      <a:fillRect/>
+                    </a:stretch>
+                  </pic:blipFill>
+                  <pic:spPr>
+                    <a:xfrm>
+                      <a:off x="0" y="0"/>
+                      <a:ext cx="4020639" cy="4631915"/>
+                    </a:xfrm>
+                    <a:prstGeom prst="rect">
+                      <a:avLst/>
+                    </a:prstGeom>
+                    <a:ln w="38100" cap="sq">
+                      <a:solidFill>
+                        <a:srgbClr val="000000"/>
+                      </a:solidFill>
+                      <a:prstDash val="solid"/>
+                      <a:miter lim="800000"/>
+                    </a:ln>
+                    <a:effectLst>
+                      <a:outerShdw blurRad="50800" dist="38100" dir="2700000" algn="tl" rotWithShape="0">
+                        <a:srgbClr val="000000">
+                          <a:alpha val="43000"/>
+                        </a:srgbClr>
+                      </a:outerShdw>
+                    </a:effectLst>
+                  </pic:spPr>
+                </pic:pic>
+              </a:graphicData>
+            </a:graphic>
+          </wp:inline>
+        </w:drawing>
+      </w:r>
+    </w:p>
+    <w:p>
+      <w:pPr>
+        <w:rPr>
+          <w:u w:val="single"/>
+        </w:rPr>
+      </w:pPr>
+      <w:r>
+        <w:rPr>
+          <w:u w:val="single"/>
+        </w:rPr>
+        <w:lastRenderedPageBreak/>
+        <w:t>Son coordenadas en el canvas.</w:t>
+      </w:r>
+    </w:p>
+    <w:p>
+      <w:pPr>
+        <w:rPr>
+          <w:u w:val="single"/>
+        </w:rPr>
+      </w:pPr>
+      <w:r>
+        <w:rPr>
+          <w:noProof/>
+        </w:rPr>
+        <w:drawing>
+          <wp:inline distT="0" distB="0" distL="0" distR="0" wp14:anchorId="7EEB11FC" wp14:editId="1B1DF792">
+            <wp:extent cx="3524250" cy="1495425"/>
+            <wp:effectExtent l="0" t="0" r="0" b="9525"/>
+            <wp:docPr id="11" name="Imagen 11"/>
+            <wp:cNvGraphicFramePr>
+              <a:graphicFrameLocks xmlns:a="http://schemas.openxmlformats.org/drawingml/2006/main" noChangeAspect="1"/>
+            </wp:cNvGraphicFramePr>
+            <a:graphic xmlns:a="http://schemas.openxmlformats.org/drawingml/2006/main">
+              <a:graphicData uri="http://schemas.openxmlformats.org/drawingml/2006/picture">
+                <pic:pic xmlns:pic="http://schemas.openxmlformats.org/drawingml/2006/picture">
+                  <pic:nvPicPr>
+                    <pic:cNvPr id="1" name=""/>
+                    <pic:cNvPicPr/>
+                  </pic:nvPicPr>
+                  <pic:blipFill>
+                    <a:blip r:embed="rId16"/>
+                    <a:stretch>
+                      <a:fillRect/>
+                    </a:stretch>
+                  </pic:blipFill>
+                  <pic:spPr>
+                    <a:xfrm>
+                      <a:off x="0" y="0"/>
+                      <a:ext cx="3524250" cy="1495425"/>
+                    </a:xfrm>
+                    <a:prstGeom prst="rect">
+                      <a:avLst/>
+                    </a:prstGeom>
+                  </pic:spPr>
+                </pic:pic>
+              </a:graphicData>
+            </a:graphic>
+          </wp:inline>
+        </w:drawing>
       </w:r>
     </w:p>
     <w:sectPr>
@@ -1930,7 +2282,6 @@
   <w:style w:type="character" w:default="1" w:styleId="Fuentedeprrafopredeter">
     <w:name w:val="Default Paragraph Font"/>
     <w:uiPriority w:val="1"/>
-    <w:semiHidden/>
     <w:unhideWhenUsed/>
   </w:style>
   <w:style w:type="table" w:default="1" w:styleId="Tablanormal">
@@ -2106,6 +2457,29 @@
     <w:name w:val="pl-s1"/>
     <w:basedOn w:val="Fuentedeprrafopredeter"/>
     <w:rsid w:val="00C411D4"/>
+  </w:style>
+  <w:style w:type="character" w:styleId="Hipervnculo">
+    <w:name w:val="Hyperlink"/>
+    <w:basedOn w:val="Fuentedeprrafopredeter"/>
+    <w:uiPriority w:val="99"/>
+    <w:unhideWhenUsed/>
+    <w:rsid w:val="00F3226A"/>
+    <w:rPr>
+      <w:color w:val="0563C1" w:themeColor="hyperlink"/>
+      <w:u w:val="single"/>
+    </w:rPr>
+  </w:style>
+  <w:style w:type="character" w:styleId="Mencinsinresolver">
+    <w:name w:val="Unresolved Mention"/>
+    <w:basedOn w:val="Fuentedeprrafopredeter"/>
+    <w:uiPriority w:val="99"/>
+    <w:semiHidden/>
+    <w:unhideWhenUsed/>
+    <w:rsid w:val="00F3226A"/>
+    <w:rPr>
+      <w:color w:val="605E5C"/>
+      <w:shd w:val="clear" w:color="auto" w:fill="E1DFDD"/>
+    </w:rPr>
   </w:style>
 </w:styles>
 </file>

</xml_diff>